<commit_message>
main page for iphone6 plus
</commit_message>
<xml_diff>
--- a/design/Assets.docx
+++ b/design/Assets.docx
@@ -38,20 +38,10 @@
         </w:rPr>
         <w:t>Assets</w:t>
       </w:r>
-      <w:bookmarkStart w:id="0" w:name="_GoBack"/>
-      <w:bookmarkEnd w:id="0"/>
     </w:p>
     <w:p>
       <w:r>
-        <w:t xml:space="preserve">Icon – </w:t>
-      </w:r>
-      <w:proofErr w:type="gramStart"/>
-      <w:r>
-        <w:t>caller ,</w:t>
-      </w:r>
-      <w:proofErr w:type="gramEnd"/>
-      <w:r>
-        <w:t xml:space="preserve"> login/ logout , basket, </w:t>
+        <w:t xml:space="preserve">Icon – caller , login/ logout , basket, </w:t>
       </w:r>
     </w:p>
     <w:p>
@@ -74,6 +64,13 @@
       <w:r>
         <w:t xml:space="preserve">About banner image </w:t>
       </w:r>
+    </w:p>
+    <w:p>
+      <w:r>
+        <w:t>Re- define the list on footer. Currently list is mixed wih US site.</w:t>
+      </w:r>
+      <w:bookmarkStart w:id="0" w:name="_GoBack"/>
+      <w:bookmarkEnd w:id="0"/>
     </w:p>
     <w:p/>
     <w:sectPr>

</xml_diff>